<commit_message>
added the main file to run the program
</commit_message>
<xml_diff>
--- a/Documentation/How to modify.docx
+++ b/Documentation/How to modify.docx
@@ -311,35 +311,75 @@
       <w:r>
         <w:t xml:space="preserve"> – Some basic background and file references for the project</w:t>
       </w:r>
+    </w:p>
+    <w:p>
+      <w:r>
+        <w:rPr>
+          <w:b/>
+        </w:rPr>
+        <w:t>.</w:t>
+      </w:r>
+      <w:proofErr w:type="spellStart"/>
+      <w:r>
+        <w:rPr>
+          <w:b/>
+        </w:rPr>
+        <w:t>gitignore</w:t>
+      </w:r>
+      <w:proofErr w:type="spellEnd"/>
+      <w:r>
+        <w:t xml:space="preserve"> – a list of files for </w:t>
+      </w:r>
+      <w:proofErr w:type="spellStart"/>
+      <w:r>
+        <w:t>git</w:t>
+      </w:r>
+      <w:proofErr w:type="spellEnd"/>
+      <w:r>
+        <w:t xml:space="preserve"> to not track</w:t>
+      </w:r>
+    </w:p>
+    <w:p>
+      <w:pPr>
+        <w:jc w:val="center"/>
+        <w:rPr>
+          <w:sz w:val="28"/>
+          <w:szCs w:val="28"/>
+        </w:rPr>
+      </w:pPr>
+      <w:r>
+        <w:rPr>
+          <w:b/>
+          <w:sz w:val="28"/>
+          <w:szCs w:val="28"/>
+        </w:rPr>
+        <w:t>Running the smoke test</w:t>
+      </w:r>
+    </w:p>
+    <w:p>
+      <w:r>
+        <w:t xml:space="preserve">You should run the smoke test with no arguments. It will then output the debug information of each command parsed. If there is a </w:t>
+      </w:r>
+      <w:proofErr w:type="spellStart"/>
+      <w:r>
+        <w:t>seg</w:t>
+      </w:r>
+      <w:proofErr w:type="spellEnd"/>
+      <w:r>
+        <w:t xml:space="preserve"> fault, that probably is not good and means there was an issue parsing. Look at the command being parsed in the debug statements to fix the issue. </w:t>
+      </w:r>
+    </w:p>
+    <w:p>
+      <w:r>
+        <w:t xml:space="preserve">Whether or not things were successful, the output file should have each command tested with its command code and arguments. </w:t>
+      </w:r>
+    </w:p>
+    <w:p>
+      <w:r>
+        <w:t xml:space="preserve">At the end of a successful run, the last line of the output file should contain a count of the failed assertions. If an assertion failed, there will be the text “—assertion failed” in the command that failed. </w:t>
+      </w:r>
       <w:bookmarkStart w:id="0" w:name="_GoBack"/>
       <w:bookmarkEnd w:id="0"/>
-    </w:p>
-    <w:p>
-      <w:r>
-        <w:rPr>
-          <w:b/>
-        </w:rPr>
-        <w:t>.</w:t>
-      </w:r>
-      <w:proofErr w:type="spellStart"/>
-      <w:r>
-        <w:rPr>
-          <w:b/>
-        </w:rPr>
-        <w:t>gitignore</w:t>
-      </w:r>
-      <w:proofErr w:type="spellEnd"/>
-      <w:r>
-        <w:t xml:space="preserve"> – a list of files for </w:t>
-      </w:r>
-      <w:proofErr w:type="spellStart"/>
-      <w:r>
-        <w:t>git</w:t>
-      </w:r>
-      <w:proofErr w:type="spellEnd"/>
-      <w:r>
-        <w:t xml:space="preserve"> to not track</w:t>
-      </w:r>
     </w:p>
     <w:p/>
     <w:p/>

</xml_diff>

<commit_message>
Hopefully the last change to the parser other than optocoupler
</commit_message>
<xml_diff>
--- a/Documentation/How to modify.docx
+++ b/Documentation/How to modify.docx
@@ -82,7 +82,16 @@
         <w:t>r rules</w:t>
       </w:r>
       <w:r>
-        <w:t xml:space="preserve">. To add a command, add an entry under the necessary command category. You have to specify the token types that comprise the command, and how the tokens populate the </w:t>
+        <w:t xml:space="preserve">. To add a command, add an entry under the necessary command category. You have to specify the token types </w:t>
+      </w:r>
+      <w:r>
+        <w:t xml:space="preserve">in the order </w:t>
+      </w:r>
+      <w:r>
+        <w:t>that comprise the command, and ho</w:t>
+      </w:r>
+      <w:r>
+        <w:t xml:space="preserve">w the </w:t>
       </w:r>
       <w:proofErr w:type="spellStart"/>
       <w:r>
@@ -90,6 +99,9 @@
       </w:r>
       <w:proofErr w:type="spellEnd"/>
       <w:r>
+        <w:t xml:space="preserve"> is populated based on the tokens</w:t>
+      </w:r>
+      <w:r>
         <w:t xml:space="preserve">. </w:t>
       </w:r>
       <w:r>
@@ -238,6 +250,14 @@
       <w:r>
         <w:t xml:space="preserve"> – the make recipe for testing and building to an executable</w:t>
       </w:r>
+      <w:r>
+        <w:t xml:space="preserve"> using </w:t>
+      </w:r>
+      <w:proofErr w:type="spellStart"/>
+      <w:r>
+        <w:t>cmake</w:t>
+      </w:r>
+      <w:proofErr w:type="spellEnd"/>
       <w:r>
         <w:t xml:space="preserve">. To make the smoke test, uncomment the </w:t>
       </w:r>
@@ -371,15 +391,30 @@
     </w:p>
     <w:p>
       <w:r>
-        <w:t xml:space="preserve">Whether or not things were successful, the output file should have each command tested with its command code and arguments. </w:t>
-      </w:r>
-    </w:p>
-    <w:p>
-      <w:r>
-        <w:t xml:space="preserve">At the end of a successful run, the last line of the output file should contain a count of the failed assertions. If an assertion failed, there will be the text “—assertion failed” in the command that failed. </w:t>
+        <w:t>Whether or not things were successful, the output file</w:t>
+      </w:r>
+      <w:r>
+        <w:t xml:space="preserve"> (currently called new_commands.txt)</w:t>
+      </w:r>
+      <w:r>
+        <w:t xml:space="preserve"> should have each command tested with its command code and arguments. </w:t>
+      </w:r>
+    </w:p>
+    <w:p>
+      <w:r>
+        <w:t>At the end of a successful run, the last line of the output file should contain a count of the failed assertions. If an assertion failed, there will be the text “—assertion fai</w:t>
+      </w:r>
+      <w:r>
+        <w:t>led” in the command that failed. You can control-f that text</w:t>
       </w:r>
       <w:bookmarkStart w:id="0" w:name="_GoBack"/>
       <w:bookmarkEnd w:id="0"/>
+      <w:r>
+        <w:t xml:space="preserve"> and it will jump to that spot.</w:t>
+      </w:r>
+      <w:r>
+        <w:t xml:space="preserve"> </w:t>
+      </w:r>
     </w:p>
     <w:p/>
     <w:p/>

</xml_diff>